<commit_message>
remove the GAP section
</commit_message>
<xml_diff>
--- a/F25_3375_S1_G5_Quest Labs_Proposal.docx
+++ b/F25_3375_S1_G5_Quest Labs_Proposal.docx
@@ -7,7 +7,7 @@
         <w:pStyle w:val="Caclnormal1"/>
         <w:jc w:val="center"/>
         <w:rPr>
-          <w:rFonts w:ascii="Times New Roman" w:hAnsi="Times New Roman" w:cs="Times New Roman"/>
+          <w:rFonts w:ascii="Times New Roman" w:hAnsi="Times New Roman" w:cs="Times New Roman" w:hint="eastAsia"/>
           <w:sz w:val="28"/>
           <w:szCs w:val="28"/>
         </w:rPr>
@@ -3153,7 +3153,7 @@
       <w:pPr>
         <w:pStyle w:val="Caclnormal1"/>
         <w:rPr>
-          <w:rFonts w:ascii="Times New Roman" w:hAnsi="Times New Roman" w:cs="Times New Roman"/>
+          <w:rFonts w:ascii="Times New Roman" w:hAnsi="Times New Roman" w:cs="Times New Roman" w:hint="eastAsia"/>
           <w:sz w:val="24"/>
           <w:szCs w:val="24"/>
         </w:rPr>
@@ -3190,38 +3190,6 @@
         <w:pStyle w:val="Caclnormal1"/>
         <w:rPr>
           <w:rFonts w:ascii="Times New Roman" w:hAnsi="Times New Roman" w:cs="Times New Roman"/>
-          <w:sz w:val="24"/>
-          <w:szCs w:val="24"/>
-        </w:rPr>
-      </w:pPr>
-    </w:p>
-    <w:p>
-      <w:pPr>
-        <w:pStyle w:val="Caclnormal1"/>
-        <w:rPr>
-          <w:rFonts w:ascii="Times New Roman" w:hAnsi="Times New Roman" w:cs="Times New Roman"/>
-          <w:b/>
-          <w:bCs/>
-          <w:sz w:val="28"/>
-          <w:szCs w:val="28"/>
-        </w:rPr>
-      </w:pPr>
-      <w:r>
-        <w:rPr>
-          <w:rFonts w:ascii="Times New Roman" w:hAnsi="Times New Roman" w:cs="Times New Roman"/>
-          <w:b/>
-          <w:bCs/>
-          <w:sz w:val="28"/>
-          <w:szCs w:val="28"/>
-        </w:rPr>
-        <w:t>Gap:</w:t>
-      </w:r>
-    </w:p>
-    <w:p>
-      <w:pPr>
-        <w:pStyle w:val="Caclnormal1"/>
-        <w:rPr>
-          <w:rFonts w:ascii="Times New Roman" w:hAnsi="Times New Roman" w:cs="Times New Roman"/>
         </w:rPr>
       </w:pPr>
       <w:r>
@@ -3229,69 +3197,7 @@
           <w:rFonts w:ascii="Times New Roman" w:hAnsi="Times New Roman" w:cs="Times New Roman"/>
           <w:noProof/>
         </w:rPr>
-        <w:drawing>
-          <wp:inline distT="0" distB="0" distL="114300" distR="114300" wp14:anchorId="1B0691AE" wp14:editId="660F70FD">
-            <wp:extent cx="5729605" cy="2958465"/>
-            <wp:effectExtent l="0" t="0" r="10795" b="635"/>
-            <wp:docPr id="2" name="图片 1"/>
-            <wp:cNvGraphicFramePr>
-              <a:graphicFrameLocks xmlns:a="http://schemas.openxmlformats.org/drawingml/2006/main" noChangeAspect="1"/>
-            </wp:cNvGraphicFramePr>
-            <a:graphic xmlns:a="http://schemas.openxmlformats.org/drawingml/2006/main">
-              <a:graphicData uri="http://schemas.openxmlformats.org/drawingml/2006/picture">
-                <pic:pic xmlns:pic="http://schemas.openxmlformats.org/drawingml/2006/picture">
-                  <pic:nvPicPr>
-                    <pic:cNvPr id="2" name="图片 1"/>
-                    <pic:cNvPicPr>
-                      <a:picLocks noChangeAspect="1"/>
-                    </pic:cNvPicPr>
-                  </pic:nvPicPr>
-                  <pic:blipFill>
-                    <a:blip r:embed="rId9"/>
-                    <a:stretch>
-                      <a:fillRect/>
-                    </a:stretch>
-                  </pic:blipFill>
-                  <pic:spPr>
-                    <a:xfrm>
-                      <a:off x="0" y="0"/>
-                      <a:ext cx="5729605" cy="2958465"/>
-                    </a:xfrm>
-                    <a:prstGeom prst="rect">
-                      <a:avLst/>
-                    </a:prstGeom>
-                    <a:noFill/>
-                    <a:ln>
-                      <a:noFill/>
-                    </a:ln>
-                  </pic:spPr>
-                </pic:pic>
-              </a:graphicData>
-            </a:graphic>
-          </wp:inline>
-        </w:drawing>
-      </w:r>
-    </w:p>
-    <w:p>
-      <w:pPr>
-        <w:pStyle w:val="Caclnormal1"/>
-        <w:rPr>
-          <w:rFonts w:ascii="Times New Roman" w:hAnsi="Times New Roman" w:cs="Times New Roman"/>
-        </w:rPr>
-      </w:pPr>
-    </w:p>
-    <w:p>
-      <w:pPr>
-        <w:pStyle w:val="Caclnormal1"/>
-        <w:rPr>
-          <w:rFonts w:ascii="Times New Roman" w:hAnsi="Times New Roman" w:cs="Times New Roman"/>
-        </w:rPr>
-      </w:pPr>
-      <w:r>
-        <w:rPr>
-          <w:rFonts w:ascii="Times New Roman" w:hAnsi="Times New Roman" w:cs="Times New Roman"/>
-          <w:noProof/>
-        </w:rPr>
+        <w:lastRenderedPageBreak/>
         <w:drawing>
           <wp:inline distT="0" distB="0" distL="114300" distR="114300" wp14:anchorId="796E7D43" wp14:editId="1EC86E00">
             <wp:extent cx="5725795" cy="3009900"/>
@@ -3310,7 +3216,7 @@
                     </pic:cNvPicPr>
                   </pic:nvPicPr>
                   <pic:blipFill>
-                    <a:blip r:embed="rId10"/>
+                    <a:blip r:embed="rId9"/>
                     <a:stretch>
                       <a:fillRect/>
                     </a:stretch>
@@ -3355,7 +3261,6 @@
           <w:rFonts w:ascii="Times New Roman" w:hAnsi="Times New Roman" w:cs="Times New Roman"/>
           <w:noProof/>
         </w:rPr>
-        <w:lastRenderedPageBreak/>
         <w:drawing>
           <wp:inline distT="0" distB="0" distL="114300" distR="114300" wp14:anchorId="0A30B6D1" wp14:editId="09E227FA">
             <wp:extent cx="5728335" cy="1851660"/>
@@ -3374,7 +3279,7 @@
                     </pic:cNvPicPr>
                   </pic:nvPicPr>
                   <pic:blipFill>
-                    <a:blip r:embed="rId11"/>
+                    <a:blip r:embed="rId10"/>
                     <a:stretch>
                       <a:fillRect/>
                     </a:stretch>
@@ -3457,7 +3362,7 @@
       <w:pPr>
         <w:pStyle w:val="Caclnormal1"/>
         <w:rPr>
-          <w:rFonts w:ascii="Times New Roman" w:hAnsi="Times New Roman" w:cs="Times New Roman" w:hint="eastAsia"/>
+          <w:rFonts w:ascii="Times New Roman" w:hAnsi="Times New Roman" w:cs="Times New Roman"/>
           <w:sz w:val="24"/>
           <w:szCs w:val="24"/>
         </w:rPr>
@@ -3482,7 +3387,7 @@
         </w:rPr>
         <w:t xml:space="preserve">Source: </w:t>
       </w:r>
-      <w:hyperlink r:id="rId12" w:history="1">
+      <w:hyperlink r:id="rId11" w:history="1">
         <w:r>
           <w:rPr>
             <w:rStyle w:val="Hyperlink"/>
@@ -3503,7 +3408,7 @@
           <w:szCs w:val="24"/>
         </w:rPr>
       </w:pPr>
-      <w:hyperlink r:id="rId13" w:history="1">
+      <w:hyperlink r:id="rId12" w:history="1">
         <w:r>
           <w:rPr>
             <w:rStyle w:val="Hyperlink"/>
@@ -3542,7 +3447,7 @@
           <w:szCs w:val="24"/>
         </w:rPr>
       </w:pPr>
-      <w:hyperlink r:id="rId14" w:history="1">
+      <w:hyperlink r:id="rId13" w:history="1">
         <w:r>
           <w:rPr>
             <w:rStyle w:val="Hyperlink"/>
@@ -3700,7 +3605,16 @@
           <w:sz w:val="24"/>
           <w:szCs w:val="24"/>
         </w:rPr>
-        <w:t xml:space="preserve"> Visualizes abstract progress (focus time) as tangible growth (trees). Applied through journey metaphors for personal development. </w:t>
+        <w:t xml:space="preserve"> Visualizes abstract progress (focus time) as tangible growth (trees). Applied </w:t>
+      </w:r>
+      <w:r>
+        <w:rPr>
+          <w:rFonts w:ascii="Times New Roman" w:hAnsi="Times New Roman" w:cs="Times New Roman"/>
+          <w:sz w:val="24"/>
+          <w:szCs w:val="24"/>
+        </w:rPr>
+        <w:lastRenderedPageBreak/>
+        <w:t xml:space="preserve">through journey metaphors for personal development. </w:t>
       </w:r>
     </w:p>
     <w:p>
@@ -4019,7 +3933,6 @@
           <w:sz w:val="28"/>
           <w:szCs w:val="28"/>
         </w:rPr>
-        <w:lastRenderedPageBreak/>
         <w:t xml:space="preserve">Insight: </w:t>
       </w:r>
     </w:p>

</xml_diff>